<commit_message>
Añadido div que muestra la experiencia del usurao
</commit_message>
<xml_diff>
--- a/UT1/ACT_1_Planificacion_de_interfaces/Documentacion.docx
+++ b/UT1/ACT_1_Planificacion_de_interfaces/Documentacion.docx
@@ -31,24 +31,12 @@
               <w:t>HEADER</w:t>
             </w:r>
           </w:p>
-        </w:tc>
-      </w:tr>
-      <w:tr>
-        <w:trPr>
-          <w:trHeight w:val="1128"/>
-        </w:trPr>
-        <w:tc>
-          <w:tcPr>
-            <w:tcW w:w="13994" w:type="dxa"/>
-            <w:gridSpan w:val="2"/>
-            <w:shd w:val="clear" w:color="auto" w:fill="FFE599" w:themeFill="accent4" w:themeFillTint="66"/>
-          </w:tcPr>
           <w:p>
             <w:pPr>
               <w:jc w:val="center"/>
             </w:pPr>
             <w:r>
-              <w:t>Menú navegable</w:t>
+              <w:t>MENU NAVEGABLE</w:t>
             </w:r>
           </w:p>
         </w:tc>
@@ -143,6 +131,8 @@
             <w:pPr>
               <w:jc w:val="center"/>
             </w:pPr>
+            <w:bookmarkStart w:id="0" w:name="_GoBack"/>
+            <w:bookmarkEnd w:id="0"/>
           </w:p>
           <w:p>
             <w:pPr>
@@ -196,10 +186,7 @@
         </w:tc>
       </w:tr>
     </w:tbl>
-    <w:p>
-      <w:bookmarkStart w:id="0" w:name="_GoBack"/>
-      <w:bookmarkEnd w:id="0"/>
-    </w:p>
+    <w:p/>
     <w:sectPr>
       <w:pgSz w:w="16838" w:h="11906" w:orient="landscape"/>
       <w:pgMar w:top="1701" w:right="1417" w:bottom="1701" w:left="1417" w:header="708" w:footer="708" w:gutter="0"/>
@@ -607,7 +594,6 @@
   <w:style w:type="character" w:default="1" w:styleId="Fuentedeprrafopredeter">
     <w:name w:val="Default Paragraph Font"/>
     <w:uiPriority w:val="1"/>
-    <w:semiHidden/>
     <w:unhideWhenUsed/>
   </w:style>
   <w:style w:type="table" w:default="1" w:styleId="Tablanormal">

</xml_diff>